<commit_message>
update 5/9 thi nd
</commit_message>
<xml_diff>
--- a/TMS_API/DMS.API/Template/TempTrinhKy/CongDienKKGiaBanLe.docx
+++ b/TMS_API/DMS.API/Template/TempTrinhKy/CongDienKKGiaBanLe.docx
@@ -1138,7 +1138,39 @@
           <w:szCs w:val="26"/>
           <w:lang w:val="vi-VN"/>
         </w:rPr>
-        <w:t>(Công ty CP PTS Nghệ Tĩnh, khách hàng TNPP, TNNQ bán lẻ)</w:t>
+        <w:t xml:space="preserve">(Công ty  </w:t>
+      </w:r>
+      <w:r>
+        <w:rPr>
+          <w:i/>
+          <w:iCs/>
+          <w:color w:val="000000" w:themeColor="text1"/>
+          <w:sz w:val="26"/>
+          <w:szCs w:val="26"/>
+          <w:lang w:val="vi-VN"/>
+        </w:rPr>
+        <w:t>CP</w:t>
+      </w:r>
+      <w:r>
+        <w:rPr>
+          <w:i/>
+          <w:iCs/>
+          <w:color w:val="000000" w:themeColor="text1"/>
+          <w:sz w:val="26"/>
+          <w:szCs w:val="26"/>
+        </w:rPr>
+        <w:t xml:space="preserve"> Vận tải và Dịch vụ Petrolimex Nghệ Tĩnh</w:t>
+      </w:r>
+      <w:r>
+        <w:rPr>
+          <w:i/>
+          <w:iCs/>
+          <w:color w:val="000000" w:themeColor="text1"/>
+          <w:sz w:val="26"/>
+          <w:szCs w:val="26"/>
+          <w:lang w:val="vi-VN"/>
+        </w:rPr>
+        <w:t>, khách hàng TNPP, TNNQ bán lẻ)</w:t>
       </w:r>
       <w:r>
         <w:rPr>
@@ -1272,7 +1304,50 @@
           <w:szCs w:val="26"/>
           <w:lang w:val="vi-VN"/>
         </w:rPr>
-        <w:t xml:space="preserve">  * Giá giao cho Tcty dịch vụ xăng dầu Petrolimex (PTC) và Mức giảm giá cho khách hàng TNPP, TNNQ bán lẻ kể từ</w:t>
+        <w:t xml:space="preserve">  * Giá giao </w:t>
+      </w:r>
+      <w:r>
+        <w:rPr>
+          <w:i/>
+          <w:iCs/>
+          <w:color w:val="000000" w:themeColor="text1"/>
+          <w:sz w:val="26"/>
+          <w:szCs w:val="26"/>
+          <w:lang w:val="vi-VN"/>
+        </w:rPr>
+        <w:t>Công ty CP</w:t>
+      </w:r>
+      <w:r>
+        <w:rPr>
+          <w:i/>
+          <w:iCs/>
+          <w:color w:val="000000" w:themeColor="text1"/>
+          <w:sz w:val="26"/>
+          <w:szCs w:val="26"/>
+        </w:rPr>
+        <w:t xml:space="preserve"> Vận tải và Dịch vụ Petrolimex Nghệ Tĩnh</w:t>
+      </w:r>
+      <w:r>
+        <w:rPr>
+          <w:i/>
+          <w:iCs/>
+          <w:color w:val="000000" w:themeColor="text1"/>
+          <w:sz w:val="26"/>
+          <w:szCs w:val="26"/>
+          <w:lang w:val="vi-VN"/>
+        </w:rPr>
+        <w:t xml:space="preserve"> </w:t>
+      </w:r>
+      <w:r>
+        <w:rPr>
+          <w:i/>
+          <w:iCs/>
+          <w:color w:val="000000" w:themeColor="text1"/>
+          <w:sz w:val="26"/>
+          <w:szCs w:val="26"/>
+          <w:lang w:val="vi-VN"/>
+        </w:rPr>
+        <w:t>và Mức giảm giá cho khách hàng TNPP, TNNQ bán lẻ kể từ</w:t>
       </w:r>
       <w:r>
         <w:rPr>
@@ -4087,6 +4162,10 @@
 </file>
 
 <file path=customXml/item1.xml><?xml version="1.0" encoding="utf-8"?>
+<b:Sources xmlns:b="http://schemas.openxmlformats.org/officeDocument/2006/bibliography" xmlns="http://schemas.openxmlformats.org/officeDocument/2006/bibliography" SelectedStyle="\APA.XSL" StyleName="APA"/>
+</file>
+
+<file path=customXml/item2.xml><?xml version="1.0" encoding="utf-8"?>
 <s:customData xmlns="http://www.wps.cn/officeDocument/2013/wpsCustomData" xmlns:s="http://www.wps.cn/officeDocument/2013/wpsCustomData">
   <customSectProps/>
   <customShpExts>
@@ -4095,22 +4174,18 @@
 </s:customData>
 </file>
 
-<file path=customXml/item2.xml><?xml version="1.0" encoding="utf-8"?>
-<b:Sources xmlns:b="http://schemas.openxmlformats.org/officeDocument/2006/bibliography" xmlns="http://schemas.openxmlformats.org/officeDocument/2006/bibliography" SelectedStyle="\APA.XSL" StyleName="APA"/>
+<file path=customXml/itemProps1.xml><?xml version="1.0" encoding="utf-8"?>
+<ds:datastoreItem xmlns:ds="http://schemas.openxmlformats.org/officeDocument/2006/customXml" ds:itemID="{6A8AB5EA-36B5-464B-94E3-1B24DC60687C}">
+  <ds:schemaRefs>
+    <ds:schemaRef ds:uri="http://schemas.openxmlformats.org/officeDocument/2006/bibliography"/>
+  </ds:schemaRefs>
+</ds:datastoreItem>
 </file>
 
-<file path=customXml/itemProps1.xml><?xml version="1.0" encoding="utf-8"?>
+<file path=customXml/itemProps2.xml><?xml version="1.0" encoding="utf-8"?>
 <ds:datastoreItem xmlns:ds="http://schemas.openxmlformats.org/officeDocument/2006/customXml" ds:itemID="{B1977F7D-205B-4081-913C-38D41E755F92}">
   <ds:schemaRefs>
     <ds:schemaRef ds:uri="http://www.wps.cn/officeDocument/2013/wpsCustomData"/>
   </ds:schemaRefs>
 </ds:datastoreItem>
-</file>
-
-<file path=customXml/itemProps2.xml><?xml version="1.0" encoding="utf-8"?>
-<ds:datastoreItem xmlns:ds="http://schemas.openxmlformats.org/officeDocument/2006/customXml" ds:itemID="{6A8AB5EA-36B5-464B-94E3-1B24DC60687C}">
-  <ds:schemaRefs>
-    <ds:schemaRef ds:uri="http://schemas.openxmlformats.org/officeDocument/2006/bibliography"/>
-  </ds:schemaRefs>
-</ds:datastoreItem>
 </file>
</xml_diff>